<commit_message>
Task 7 ramp test section completed
</commit_message>
<xml_diff>
--- a/07 - Spike - Performance Measurement/t7-spike-100595153.docx
+++ b/07 - Spike - Performance Measurement/t7-spike-100595153.docx
@@ -1087,16 +1087,7 @@
           <w:sz w:val="24"/>
           <w:szCs w:val="24"/>
         </w:rPr>
-        <w:t>steady_</w:t>
-      </w:r>
-      <w:proofErr w:type="gramStart"/>
-      <w:r>
-        <w:rPr>
-          <w:rStyle w:val="SubtleReference"/>
-          <w:sz w:val="24"/>
-          <w:szCs w:val="24"/>
-        </w:rPr>
-        <w:t>clock</w:t>
+        <w:t>steady_clock</w:t>
       </w:r>
       <w:proofErr w:type="spellEnd"/>
       <w:r>
@@ -1105,16 +1096,7 @@
           <w:sz w:val="24"/>
           <w:szCs w:val="24"/>
         </w:rPr>
-        <w:t>::</w:t>
-      </w:r>
-      <w:proofErr w:type="gramEnd"/>
-      <w:r>
-        <w:rPr>
-          <w:rStyle w:val="SubtleReference"/>
-          <w:sz w:val="24"/>
-          <w:szCs w:val="24"/>
-        </w:rPr>
-        <w:t>now() is used to get the current time, then the execution time is calculated by casting the difference between start and end into nanosecond format. After which, the results are printed to console.</w:t>
+        <w:t>::now() is used to get the current time, then the execution time is calculated by casting the difference between start and end into nanosecond format. After which, the results are printed to console.</w:t>
       </w:r>
     </w:p>
     <w:p>
@@ -3189,6 +3171,7 @@
       <w:r>
         <w:rPr>
           <w:rStyle w:val="SubtleReference"/>
+          <w:noProof/>
           <w:sz w:val="24"/>
           <w:szCs w:val="24"/>
         </w:rPr>
@@ -3258,16 +3241,195 @@
           <w:szCs w:val="24"/>
         </w:rPr>
       </w:pPr>
-    </w:p>
-    <w:p>
-      <w:pPr>
-        <w:pStyle w:val="ColorfulList-Accent11"/>
-        <w:rPr>
-          <w:rStyle w:val="SubtleReference"/>
-          <w:sz w:val="24"/>
-          <w:szCs w:val="24"/>
-        </w:rPr>
-      </w:pPr>
+      <w:r>
+        <w:rPr>
+          <w:rStyle w:val="SubtleReference"/>
+          <w:sz w:val="24"/>
+          <w:szCs w:val="24"/>
+        </w:rPr>
+        <w:t>This produced the below results.</w:t>
+      </w:r>
+    </w:p>
+    <w:p>
+      <w:pPr>
+        <w:pStyle w:val="ColorfulList-Accent11"/>
+        <w:rPr>
+          <w:rStyle w:val="SubtleReference"/>
+          <w:sz w:val="24"/>
+          <w:szCs w:val="24"/>
+        </w:rPr>
+      </w:pPr>
+    </w:p>
+    <w:p>
+      <w:pPr>
+        <w:pStyle w:val="ColorfulList-Accent11"/>
+        <w:rPr>
+          <w:rStyle w:val="SubtleReference"/>
+          <w:sz w:val="24"/>
+          <w:szCs w:val="24"/>
+        </w:rPr>
+      </w:pPr>
+      <w:r>
+        <w:rPr>
+          <w:rStyle w:val="SubtleReference"/>
+          <w:sz w:val="24"/>
+          <w:szCs w:val="24"/>
+        </w:rPr>
+        <w:drawing>
+          <wp:inline distT="0" distB="0" distL="0" distR="0" wp14:anchorId="177E1132" wp14:editId="5A667425">
+            <wp:extent cx="2562583" cy="3000794"/>
+            <wp:effectExtent l="0" t="0" r="9525" b="9525"/>
+            <wp:docPr id="136408852" name="Picture 1" descr="A screen shot of a computer&#10;&#10;Description automatically generated"/>
+            <wp:cNvGraphicFramePr>
+              <a:graphicFrameLocks xmlns:a="http://schemas.openxmlformats.org/drawingml/2006/main" noChangeAspect="1"/>
+            </wp:cNvGraphicFramePr>
+            <a:graphic xmlns:a="http://schemas.openxmlformats.org/drawingml/2006/main">
+              <a:graphicData uri="http://schemas.openxmlformats.org/drawingml/2006/picture">
+                <pic:pic xmlns:pic="http://schemas.openxmlformats.org/drawingml/2006/picture">
+                  <pic:nvPicPr>
+                    <pic:cNvPr id="136408852" name="Picture 1" descr="A screen shot of a computer&#10;&#10;Description automatically generated"/>
+                    <pic:cNvPicPr/>
+                  </pic:nvPicPr>
+                  <pic:blipFill>
+                    <a:blip r:embed="rId18"/>
+                    <a:stretch>
+                      <a:fillRect/>
+                    </a:stretch>
+                  </pic:blipFill>
+                  <pic:spPr>
+                    <a:xfrm>
+                      <a:off x="0" y="0"/>
+                      <a:ext cx="2562583" cy="3000794"/>
+                    </a:xfrm>
+                    <a:prstGeom prst="rect">
+                      <a:avLst/>
+                    </a:prstGeom>
+                  </pic:spPr>
+                </pic:pic>
+              </a:graphicData>
+            </a:graphic>
+          </wp:inline>
+        </w:drawing>
+      </w:r>
+    </w:p>
+    <w:p>
+      <w:pPr>
+        <w:pStyle w:val="ColorfulList-Accent11"/>
+        <w:rPr>
+          <w:rStyle w:val="SubtleReference"/>
+          <w:sz w:val="24"/>
+          <w:szCs w:val="24"/>
+        </w:rPr>
+      </w:pPr>
+    </w:p>
+    <w:p>
+      <w:pPr>
+        <w:pStyle w:val="ColorfulList-Accent11"/>
+        <w:rPr>
+          <w:rStyle w:val="SubtleReference"/>
+          <w:sz w:val="24"/>
+          <w:szCs w:val="24"/>
+        </w:rPr>
+      </w:pPr>
+      <w:r>
+        <w:rPr>
+          <w:rStyle w:val="SubtleReference"/>
+          <w:sz w:val="24"/>
+          <w:szCs w:val="24"/>
+        </w:rPr>
+        <w:t>And charted, looks like the below.</w:t>
+      </w:r>
+    </w:p>
+    <w:p>
+      <w:pPr>
+        <w:pStyle w:val="ColorfulList-Accent11"/>
+        <w:rPr>
+          <w:rStyle w:val="SubtleReference"/>
+          <w:sz w:val="24"/>
+          <w:szCs w:val="24"/>
+        </w:rPr>
+      </w:pPr>
+    </w:p>
+    <w:p>
+      <w:pPr>
+        <w:pStyle w:val="ColorfulList-Accent11"/>
+        <w:rPr>
+          <w:rStyle w:val="SubtleReference"/>
+          <w:sz w:val="24"/>
+          <w:szCs w:val="24"/>
+        </w:rPr>
+      </w:pPr>
+      <w:r>
+        <w:rPr>
+          <w:rStyle w:val="SubtleReference"/>
+          <w:sz w:val="24"/>
+          <w:szCs w:val="24"/>
+        </w:rPr>
+        <w:lastRenderedPageBreak/>
+        <w:drawing>
+          <wp:inline distT="0" distB="0" distL="0" distR="0" wp14:anchorId="5DDC714F" wp14:editId="6CF3C33B">
+            <wp:extent cx="5725324" cy="3543795"/>
+            <wp:effectExtent l="0" t="0" r="0" b="0"/>
+            <wp:docPr id="1134483058" name="Picture 1" descr="A graph with a line going up&#10;&#10;Description automatically generated"/>
+            <wp:cNvGraphicFramePr>
+              <a:graphicFrameLocks xmlns:a="http://schemas.openxmlformats.org/drawingml/2006/main" noChangeAspect="1"/>
+            </wp:cNvGraphicFramePr>
+            <a:graphic xmlns:a="http://schemas.openxmlformats.org/drawingml/2006/main">
+              <a:graphicData uri="http://schemas.openxmlformats.org/drawingml/2006/picture">
+                <pic:pic xmlns:pic="http://schemas.openxmlformats.org/drawingml/2006/picture">
+                  <pic:nvPicPr>
+                    <pic:cNvPr id="1134483058" name="Picture 1" descr="A graph with a line going up&#10;&#10;Description automatically generated"/>
+                    <pic:cNvPicPr/>
+                  </pic:nvPicPr>
+                  <pic:blipFill>
+                    <a:blip r:embed="rId19"/>
+                    <a:stretch>
+                      <a:fillRect/>
+                    </a:stretch>
+                  </pic:blipFill>
+                  <pic:spPr>
+                    <a:xfrm>
+                      <a:off x="0" y="0"/>
+                      <a:ext cx="5725324" cy="3543795"/>
+                    </a:xfrm>
+                    <a:prstGeom prst="rect">
+                      <a:avLst/>
+                    </a:prstGeom>
+                  </pic:spPr>
+                </pic:pic>
+              </a:graphicData>
+            </a:graphic>
+          </wp:inline>
+        </w:drawing>
+      </w:r>
+    </w:p>
+    <w:p>
+      <w:pPr>
+        <w:pStyle w:val="ColorfulList-Accent11"/>
+        <w:rPr>
+          <w:rStyle w:val="SubtleReference"/>
+          <w:sz w:val="24"/>
+          <w:szCs w:val="24"/>
+        </w:rPr>
+      </w:pPr>
+    </w:p>
+    <w:p>
+      <w:pPr>
+        <w:pStyle w:val="ColorfulList-Accent11"/>
+        <w:rPr>
+          <w:rStyle w:val="SubtleReference"/>
+          <w:sz w:val="24"/>
+          <w:szCs w:val="24"/>
+        </w:rPr>
+      </w:pPr>
+      <w:r>
+        <w:rPr>
+          <w:rStyle w:val="SubtleReference"/>
+          <w:sz w:val="24"/>
+          <w:szCs w:val="24"/>
+        </w:rPr>
+        <w:t>While more test points will highlight this better, there does seem to be the beginnings of an exponential curve forming. Please note that graph scales up 1 to 2^15. Unfortunately measuring using powers of 10 was not realistically feasible on a laptop.</w:t>
+      </w:r>
     </w:p>
     <w:p>
       <w:pPr>
@@ -3336,7 +3498,68 @@
           <w:sz w:val="24"/>
           <w:szCs w:val="24"/>
         </w:rPr>
-        <w:t>TODO:</w:t>
+        <w:t xml:space="preserve">Repeatability can be quite difficult when it comes to getting exact results. Many variables can cause differences, </w:t>
+      </w:r>
+      <w:r>
+        <w:rPr>
+          <w:rStyle w:val="SubtleReference"/>
+          <w:sz w:val="24"/>
+          <w:szCs w:val="24"/>
+        </w:rPr>
+        <w:t>such as Windows updates, background tasks, other programs, OS overhead, etc. Re-using the linear ramp test from before, the results on the chart below show a reasonable amount of variance, even from such a small test. Please note that the programs were run consecutively, with no new programs opened or closed between runs.</w:t>
+      </w:r>
+    </w:p>
+    <w:p>
+      <w:pPr>
+        <w:pStyle w:val="ColorfulList-Accent11"/>
+        <w:rPr>
+          <w:rStyle w:val="SubtleReference"/>
+          <w:sz w:val="24"/>
+          <w:szCs w:val="24"/>
+        </w:rPr>
+      </w:pPr>
+      <w:r>
+        <w:rPr>
+          <w:rStyle w:val="SubtleReference"/>
+          <w:sz w:val="24"/>
+          <w:szCs w:val="24"/>
+        </w:rPr>
+        <w:lastRenderedPageBreak/>
+        <w:drawing>
+          <wp:inline distT="0" distB="0" distL="0" distR="0" wp14:anchorId="58200ED5" wp14:editId="184AAD79">
+            <wp:extent cx="5114233" cy="3162300"/>
+            <wp:effectExtent l="0" t="0" r="0" b="0"/>
+            <wp:docPr id="1979622383" name="Picture 1" descr="A graph with different colored lines&#10;&#10;Description automatically generated"/>
+            <wp:cNvGraphicFramePr>
+              <a:graphicFrameLocks xmlns:a="http://schemas.openxmlformats.org/drawingml/2006/main" noChangeAspect="1"/>
+            </wp:cNvGraphicFramePr>
+            <a:graphic xmlns:a="http://schemas.openxmlformats.org/drawingml/2006/main">
+              <a:graphicData uri="http://schemas.openxmlformats.org/drawingml/2006/picture">
+                <pic:pic xmlns:pic="http://schemas.openxmlformats.org/drawingml/2006/picture">
+                  <pic:nvPicPr>
+                    <pic:cNvPr id="1979622383" name="Picture 1" descr="A graph with different colored lines&#10;&#10;Description automatically generated"/>
+                    <pic:cNvPicPr/>
+                  </pic:nvPicPr>
+                  <pic:blipFill>
+                    <a:blip r:embed="rId20"/>
+                    <a:stretch>
+                      <a:fillRect/>
+                    </a:stretch>
+                  </pic:blipFill>
+                  <pic:spPr>
+                    <a:xfrm>
+                      <a:off x="0" y="0"/>
+                      <a:ext cx="5116505" cy="3163705"/>
+                    </a:xfrm>
+                    <a:prstGeom prst="rect">
+                      <a:avLst/>
+                    </a:prstGeom>
+                  </pic:spPr>
+                </pic:pic>
+              </a:graphicData>
+            </a:graphic>
+          </wp:inline>
+        </w:drawing>
       </w:r>
     </w:p>
     <w:p>
@@ -3403,14 +3626,6 @@
           <w:szCs w:val="24"/>
         </w:rPr>
       </w:pPr>
-      <w:r>
-        <w:rPr>
-          <w:rStyle w:val="SubtleReference"/>
-          <w:sz w:val="24"/>
-          <w:szCs w:val="24"/>
-        </w:rPr>
-        <w:t>TODO:</w:t>
-      </w:r>
     </w:p>
     <w:p>
       <w:pPr>
@@ -3599,7 +3814,7 @@
       </w:r>
     </w:p>
     <w:sectPr>
-      <w:headerReference w:type="default" r:id="rId18"/>
+      <w:headerReference w:type="default" r:id="rId21"/>
       <w:pgSz w:w="11900" w:h="16840"/>
       <w:pgMar w:top="1440" w:right="1134" w:bottom="1440" w:left="1134" w:header="709" w:footer="709" w:gutter="0"/>
       <w:cols w:space="708"/>
@@ -3680,7 +3895,7 @@
       <w:rPr>
         <w:noProof/>
       </w:rPr>
-      <w:t>14/09/23</w:t>
+      <w:t>21/09/23</w:t>
     </w:r>
     <w:r>
       <w:fldChar w:fldCharType="end"/>

</xml_diff>